<commit_message>
change UC diagram font
change UC diagram font
</commit_message>
<xml_diff>
--- a/02_Document/Reports/Report No3- Software Requirements Specifications (SRS).docx
+++ b/02_Document/Reports/Report No3- Software Requirements Specifications (SRS).docx
@@ -5,8 +5,6 @@
     <w:p>
       <w:bookmarkStart w:id="0" w:name="_Toc465677962"/>
       <w:bookmarkStart w:id="1" w:name="_Toc467738734"/>
-      <w:bookmarkStart w:id="2" w:name="_GoBack"/>
-      <w:bookmarkEnd w:id="2"/>
     </w:p>
     <w:p/>
     <w:p>
@@ -470,8 +468,8 @@
       <w:pPr>
         <w:pStyle w:val="NormalH"/>
       </w:pPr>
-      <w:bookmarkStart w:id="3" w:name="_Toc463549157"/>
-      <w:bookmarkStart w:id="4" w:name="_Toc466178655"/>
+      <w:bookmarkStart w:id="2" w:name="_Toc463549157"/>
+      <w:bookmarkStart w:id="3" w:name="_Toc466178655"/>
       <w:r>
         <w:lastRenderedPageBreak/>
         <w:t>Record of C</w:t>
@@ -479,8 +477,8 @@
       <w:r>
         <w:t>hange</w:t>
       </w:r>
+      <w:bookmarkEnd w:id="2"/>
       <w:bookmarkEnd w:id="3"/>
-      <w:bookmarkEnd w:id="4"/>
     </w:p>
     <w:p/>
     <w:p>
@@ -1814,22 +1812,22 @@
       <w:pPr>
         <w:pStyle w:val="NormalH"/>
       </w:pPr>
-      <w:bookmarkStart w:id="5" w:name="_Toc463549158"/>
-      <w:bookmarkStart w:id="6" w:name="_Toc466178656"/>
-      <w:bookmarkStart w:id="7" w:name="_Toc446234547"/>
-      <w:bookmarkStart w:id="8" w:name="_Toc467738720"/>
-      <w:bookmarkStart w:id="9" w:name="_Toc499640208"/>
-      <w:bookmarkStart w:id="10" w:name="_Toc463083793"/>
-      <w:bookmarkStart w:id="11" w:name="_Toc465677963"/>
-      <w:bookmarkStart w:id="12" w:name="_Toc467738735"/>
+      <w:bookmarkStart w:id="4" w:name="_Toc463549158"/>
+      <w:bookmarkStart w:id="5" w:name="_Toc466178656"/>
+      <w:bookmarkStart w:id="6" w:name="_Toc446234547"/>
+      <w:bookmarkStart w:id="7" w:name="_Toc467738720"/>
+      <w:bookmarkStart w:id="8" w:name="_Toc499640208"/>
+      <w:bookmarkStart w:id="9" w:name="_Toc463083793"/>
+      <w:bookmarkStart w:id="10" w:name="_Toc465677963"/>
+      <w:bookmarkStart w:id="11" w:name="_Toc467738735"/>
       <w:bookmarkEnd w:id="0"/>
       <w:bookmarkEnd w:id="1"/>
       <w:r>
         <w:lastRenderedPageBreak/>
         <w:t>Signature Page</w:t>
       </w:r>
+      <w:bookmarkEnd w:id="4"/>
       <w:bookmarkEnd w:id="5"/>
-      <w:bookmarkEnd w:id="6"/>
     </w:p>
     <w:p>
       <w:pPr>
@@ -1875,8 +1873,8 @@
       <w:r>
         <w:tab/>
       </w:r>
-      <w:bookmarkStart w:id="13" w:name="OLE_LINK3"/>
-      <w:bookmarkStart w:id="14" w:name="OLE_LINK4"/>
+      <w:bookmarkStart w:id="12" w:name="OLE_LINK3"/>
+      <w:bookmarkStart w:id="13" w:name="OLE_LINK4"/>
       <w:r>
         <w:rPr>
           <w:lang w:val="vi-VN"/>
@@ -1922,8 +1920,8 @@
         <w:t>Project manager</w:t>
       </w:r>
     </w:p>
+    <w:bookmarkEnd w:id="12"/>
     <w:bookmarkEnd w:id="13"/>
-    <w:bookmarkEnd w:id="14"/>
     <w:p>
       <w:pPr>
         <w:rPr>
@@ -2078,8 +2076,8 @@
           <w:noProof/>
         </w:rPr>
       </w:pPr>
-      <w:bookmarkStart w:id="15" w:name="_Toc463549159"/>
-      <w:bookmarkStart w:id="16" w:name="_Toc466178657"/>
+      <w:bookmarkStart w:id="14" w:name="_Toc463549159"/>
+      <w:bookmarkStart w:id="15" w:name="_Toc466178657"/>
       <w:r>
         <w:lastRenderedPageBreak/>
         <w:t>T</w:t>
@@ -2087,8 +2085,8 @@
       <w:r>
         <w:t>able of Contents</w:t>
       </w:r>
+      <w:bookmarkEnd w:id="14"/>
       <w:bookmarkEnd w:id="15"/>
-      <w:bookmarkEnd w:id="16"/>
       <w:r>
         <w:fldChar w:fldCharType="begin"/>
       </w:r>
@@ -5561,14 +5559,14 @@
       <w:pPr>
         <w:pStyle w:val="NormalH"/>
       </w:pPr>
-      <w:bookmarkStart w:id="17" w:name="_Toc463549160"/>
-      <w:bookmarkStart w:id="18" w:name="_Toc466178658"/>
+      <w:bookmarkStart w:id="16" w:name="_Toc463549160"/>
+      <w:bookmarkStart w:id="17" w:name="_Toc466178658"/>
       <w:r>
         <w:lastRenderedPageBreak/>
         <w:t>Definitions and Acronyms</w:t>
       </w:r>
+      <w:bookmarkEnd w:id="16"/>
       <w:bookmarkEnd w:id="17"/>
-      <w:bookmarkEnd w:id="18"/>
     </w:p>
     <w:tbl>
       <w:tblPr>
@@ -6032,34 +6030,34 @@
       <w:pPr>
         <w:pStyle w:val="Heading1"/>
       </w:pPr>
-      <w:bookmarkStart w:id="19" w:name="_Toc463549161"/>
-      <w:bookmarkStart w:id="20" w:name="_Toc466178659"/>
+      <w:bookmarkStart w:id="18" w:name="_Toc463549161"/>
+      <w:bookmarkStart w:id="19" w:name="_Toc466178659"/>
       <w:r>
         <w:lastRenderedPageBreak/>
         <w:t>Introduction</w:t>
       </w:r>
+      <w:bookmarkEnd w:id="18"/>
       <w:bookmarkEnd w:id="19"/>
-      <w:bookmarkEnd w:id="20"/>
     </w:p>
     <w:p>
       <w:pPr>
         <w:pStyle w:val="Heading2"/>
       </w:pPr>
-      <w:bookmarkStart w:id="21" w:name="_Toc463045662"/>
-      <w:bookmarkStart w:id="22" w:name="_Toc463549162"/>
-      <w:bookmarkStart w:id="23" w:name="_Toc466178660"/>
+      <w:bookmarkStart w:id="20" w:name="_Toc463045662"/>
+      <w:bookmarkStart w:id="21" w:name="_Toc463549162"/>
+      <w:bookmarkStart w:id="22" w:name="_Toc466178660"/>
+      <w:bookmarkEnd w:id="6"/>
       <w:bookmarkEnd w:id="7"/>
       <w:bookmarkEnd w:id="8"/>
       <w:bookmarkEnd w:id="9"/>
       <w:bookmarkEnd w:id="10"/>
       <w:bookmarkEnd w:id="11"/>
-      <w:bookmarkEnd w:id="12"/>
       <w:r>
         <w:t>Purpose</w:t>
       </w:r>
+      <w:bookmarkEnd w:id="20"/>
       <w:bookmarkEnd w:id="21"/>
       <w:bookmarkEnd w:id="22"/>
-      <w:bookmarkEnd w:id="23"/>
     </w:p>
     <w:p>
       <w:r>
@@ -6164,17 +6162,17 @@
       <w:pPr>
         <w:pStyle w:val="Heading2"/>
       </w:pPr>
-      <w:bookmarkStart w:id="24" w:name="_Toc336527257"/>
-      <w:bookmarkStart w:id="25" w:name="_Toc463045663"/>
-      <w:bookmarkStart w:id="26" w:name="_Toc463549163"/>
-      <w:bookmarkStart w:id="27" w:name="_Toc466178661"/>
+      <w:bookmarkStart w:id="23" w:name="_Toc336527257"/>
+      <w:bookmarkStart w:id="24" w:name="_Toc463045663"/>
+      <w:bookmarkStart w:id="25" w:name="_Toc463549163"/>
+      <w:bookmarkStart w:id="26" w:name="_Toc466178661"/>
       <w:r>
         <w:t>Scope</w:t>
       </w:r>
+      <w:bookmarkEnd w:id="23"/>
       <w:bookmarkEnd w:id="24"/>
       <w:bookmarkEnd w:id="25"/>
       <w:bookmarkEnd w:id="26"/>
-      <w:bookmarkEnd w:id="27"/>
     </w:p>
     <w:p>
       <w:r>
@@ -6245,15 +6243,15 @@
       <w:pPr>
         <w:pStyle w:val="Heading2"/>
       </w:pPr>
-      <w:bookmarkStart w:id="28" w:name="_Toc463045664"/>
-      <w:bookmarkStart w:id="29" w:name="_Toc463549164"/>
-      <w:bookmarkStart w:id="30" w:name="_Toc466178662"/>
+      <w:bookmarkStart w:id="27" w:name="_Toc463045664"/>
+      <w:bookmarkStart w:id="28" w:name="_Toc463549164"/>
+      <w:bookmarkStart w:id="29" w:name="_Toc466178662"/>
       <w:r>
         <w:t>References</w:t>
       </w:r>
+      <w:bookmarkEnd w:id="27"/>
       <w:bookmarkEnd w:id="28"/>
       <w:bookmarkEnd w:id="29"/>
-      <w:bookmarkEnd w:id="30"/>
     </w:p>
     <w:p>
       <w:r>
@@ -6289,58 +6287,58 @@
       </w:r>
     </w:p>
     <w:p>
-      <w:bookmarkStart w:id="31" w:name="_Toc456598586"/>
-      <w:bookmarkStart w:id="32" w:name="_Toc504442098"/>
+      <w:bookmarkStart w:id="30" w:name="_Toc456598586"/>
+      <w:bookmarkStart w:id="31" w:name="_Toc504442098"/>
     </w:p>
     <w:p>
       <w:pPr>
         <w:pStyle w:val="Heading1"/>
       </w:pPr>
-      <w:bookmarkStart w:id="33" w:name="_Toc463045665"/>
-      <w:bookmarkStart w:id="34" w:name="_Toc463549165"/>
-      <w:bookmarkStart w:id="35" w:name="_Toc466178663"/>
+      <w:bookmarkStart w:id="32" w:name="_Toc463045665"/>
+      <w:bookmarkStart w:id="33" w:name="_Toc463549165"/>
+      <w:bookmarkStart w:id="34" w:name="_Toc466178663"/>
       <w:r>
         <w:t>System requirements Specification</w:t>
       </w:r>
+      <w:bookmarkEnd w:id="32"/>
       <w:bookmarkEnd w:id="33"/>
       <w:bookmarkEnd w:id="34"/>
-      <w:bookmarkEnd w:id="35"/>
     </w:p>
     <w:p>
       <w:pPr>
         <w:pStyle w:val="Heading2"/>
       </w:pPr>
-      <w:bookmarkStart w:id="36" w:name="_Toc463045666"/>
-      <w:bookmarkStart w:id="37" w:name="_Toc463549166"/>
-      <w:bookmarkStart w:id="38" w:name="_Toc466178664"/>
+      <w:bookmarkStart w:id="35" w:name="_Toc463045666"/>
+      <w:bookmarkStart w:id="36" w:name="_Toc463549166"/>
+      <w:bookmarkStart w:id="37" w:name="_Toc466178664"/>
+      <w:bookmarkEnd w:id="30"/>
       <w:bookmarkEnd w:id="31"/>
-      <w:bookmarkEnd w:id="32"/>
       <w:r>
         <w:t>Functional requirements</w:t>
       </w:r>
+      <w:bookmarkEnd w:id="35"/>
       <w:bookmarkEnd w:id="36"/>
       <w:bookmarkEnd w:id="37"/>
-      <w:bookmarkEnd w:id="38"/>
     </w:p>
     <w:p>
       <w:pPr>
         <w:pStyle w:val="Heading3"/>
       </w:pPr>
-      <w:bookmarkStart w:id="39" w:name="_Toc463549167"/>
-      <w:bookmarkStart w:id="40" w:name="_Toc466178665"/>
+      <w:bookmarkStart w:id="38" w:name="_Toc463549167"/>
+      <w:bookmarkStart w:id="39" w:name="_Toc466178665"/>
       <w:r>
         <w:t>Use Case Diagram</w:t>
       </w:r>
+      <w:bookmarkEnd w:id="38"/>
       <w:bookmarkEnd w:id="39"/>
-      <w:bookmarkEnd w:id="40"/>
     </w:p>
     <w:p>
       <w:r>
         <w:drawing>
-          <wp:inline distT="0" distB="0" distL="0" distR="0" wp14:anchorId="332F8921" wp14:editId="157078DA">
-            <wp:extent cx="5292725" cy="4886723"/>
-            <wp:effectExtent l="0" t="0" r="3175" b="9525"/>
-            <wp:docPr id="15" name="Picture 15"/>
+          <wp:inline distT="0" distB="0" distL="0" distR="0" wp14:anchorId="1102824F" wp14:editId="4CCD289A">
+            <wp:extent cx="5292725" cy="4113171"/>
+            <wp:effectExtent l="0" t="0" r="3175" b="1905"/>
+            <wp:docPr id="17" name="Picture 17"/>
             <wp:cNvGraphicFramePr>
               <a:graphicFrameLocks xmlns:a="http://schemas.openxmlformats.org/drawingml/2006/main" noChangeAspect="1"/>
             </wp:cNvGraphicFramePr>
@@ -6360,7 +6358,7 @@
                   <pic:spPr>
                     <a:xfrm>
                       <a:off x="0" y="0"/>
-                      <a:ext cx="5292725" cy="4886723"/>
+                      <a:ext cx="5292725" cy="4113171"/>
                     </a:xfrm>
                     <a:prstGeom prst="rect">
                       <a:avLst/>
@@ -6372,6 +6370,8 @@
           </wp:inline>
         </w:drawing>
       </w:r>
+      <w:bookmarkStart w:id="40" w:name="_GoBack"/>
+      <w:bookmarkEnd w:id="40"/>
     </w:p>
     <w:p/>
     <w:p/>
@@ -9437,7 +9437,15 @@
               <w:t xml:space="preserve"> </w:t>
             </w:r>
             <w:r>
-              <w:t>must be email and contain character “.” and “@”.</w:t>
+              <w:t xml:space="preserve">must be email and contain character “.” </w:t>
+            </w:r>
+            <w:proofErr w:type="gramStart"/>
+            <w:r>
+              <w:t>and</w:t>
+            </w:r>
+            <w:proofErr w:type="gramEnd"/>
+            <w:r>
+              <w:t xml:space="preserve"> “@”.</w:t>
             </w:r>
           </w:p>
         </w:tc>
@@ -11250,13 +11258,7 @@
           </w:tcPr>
           <w:p>
             <w:r>
-              <w:t xml:space="preserve">Objects must be in </w:t>
-            </w:r>
-            <w:r>
-              <w:t xml:space="preserve">“ACTIVE” </w:t>
-            </w:r>
-            <w:r>
-              <w:t>status</w:t>
+              <w:t>Objects must be in “ACTIVE” status</w:t>
             </w:r>
           </w:p>
         </w:tc>
@@ -17198,7 +17200,15 @@
               <w:t xml:space="preserve"> have status Pending or Active. Active status means this object’s information is approved by Admin and online on system the system (can be read by mobile app). </w:t>
             </w:r>
             <w:r>
-              <w:t xml:space="preserve">With objects have Pending status, customer can directly edit them by click on </w:t>
+              <w:t xml:space="preserve">With objects have Pending </w:t>
+            </w:r>
+            <w:proofErr w:type="gramStart"/>
+            <w:r>
+              <w:t>status,</w:t>
+            </w:r>
+            <w:proofErr w:type="gramEnd"/>
+            <w:r>
+              <w:t xml:space="preserve"> customer can directly edit them by click on </w:t>
             </w:r>
             <w:r>
               <w:t>“</w:t>
@@ -33041,6 +33051,10 @@
         <w:jc w:val="center"/>
       </w:pPr>
       <w:r>
+        <w:rPr>
+          <w:noProof/>
+          <w:lang w:val="vi-VN" w:eastAsia="vi-VN"/>
+        </w:rPr>
         <w:drawing>
           <wp:inline distT="0" distB="0" distL="0" distR="0" wp14:anchorId="312BC119" wp14:editId="589C8EF1">
             <wp:extent cx="5292725" cy="2441665"/>
@@ -33645,6 +33659,10 @@
         <w:jc w:val="center"/>
       </w:pPr>
       <w:r>
+        <w:rPr>
+          <w:noProof/>
+          <w:lang w:val="vi-VN" w:eastAsia="vi-VN"/>
+        </w:rPr>
         <w:drawing>
           <wp:inline distT="0" distB="0" distL="0" distR="0" wp14:anchorId="2B057106" wp14:editId="24E9ED96">
             <wp:extent cx="5292725" cy="2441665"/>
@@ -33721,10 +33739,7 @@
           </w:tcPr>
           <w:p>
             <w:r>
-              <w:t>UC-18</w:t>
-            </w:r>
-            <w:r>
-              <w:t>-01</w:t>
+              <w:t>UC-18-01</w:t>
             </w:r>
           </w:p>
         </w:tc>
@@ -33775,10 +33790,7 @@
           </w:tcPr>
           <w:p>
             <w:r>
-              <w:t>1</w:t>
-            </w:r>
-            <w:r>
-              <w:t>/11</w:t>
+              <w:t>1/11</w:t>
             </w:r>
             <w:r>
               <w:t>/2016</w:t>
@@ -35634,7 +35646,7 @@
           <w:rPr>
             <w:noProof/>
           </w:rPr>
-          <w:t>2</w:t>
+          <w:t>8</w:t>
         </w:r>
         <w:r>
           <w:rPr>
@@ -45718,7 +45730,7 @@
 </file>
 
 <file path=customXml/itemProps1.xml><?xml version="1.0" encoding="utf-8"?>
-<ds:datastoreItem xmlns:ds="http://schemas.openxmlformats.org/officeDocument/2006/customXml" ds:itemID="{8A4D69D8-D056-4C1F-91B9-3C50E043FF07}">
+<ds:datastoreItem xmlns:ds="http://schemas.openxmlformats.org/officeDocument/2006/customXml" ds:itemID="{3754FF4A-16D1-43C5-9462-9982E8C0C10F}">
   <ds:schemaRefs>
     <ds:schemaRef ds:uri="http://schemas.openxmlformats.org/officeDocument/2006/bibliography"/>
   </ds:schemaRefs>

</xml_diff>